<commit_message>
move parameters to confi.js(such as server ip, path, etc.) integrate with fun2
</commit_message>
<xml_diff>
--- a/docs/taxm发布及部署手册.docx
+++ b/docs/taxm发布及部署手册.docx
@@ -6,8 +6,6 @@
       <w:pPr>
         <w:pStyle w:val="a5"/>
       </w:pPr>
-      <w:bookmarkStart w:id="0" w:name="_GoBack"/>
-      <w:bookmarkEnd w:id="0"/>
       <w:proofErr w:type="spellStart"/>
       <w:r>
         <w:rPr>
@@ -94,7 +92,7 @@
                     <pic:cNvPicPr/>
                   </pic:nvPicPr>
                   <pic:blipFill>
-                    <a:blip r:embed="rId6"/>
+                    <a:blip r:embed="rId8"/>
                     <a:stretch>
                       <a:fillRect/>
                     </a:stretch>
@@ -193,158 +191,6 @@
             <wp:extent cx="5274310" cy="1897897"/>
             <wp:effectExtent l="0" t="0" r="2540" b="7620"/>
             <wp:docPr id="2" name="图片 2"/>
-            <wp:cNvGraphicFramePr>
-              <a:graphicFrameLocks xmlns:a="http://schemas.openxmlformats.org/drawingml/2006/main" noChangeAspect="1"/>
-            </wp:cNvGraphicFramePr>
-            <a:graphic xmlns:a="http://schemas.openxmlformats.org/drawingml/2006/main">
-              <a:graphicData uri="http://schemas.openxmlformats.org/drawingml/2006/picture">
-                <pic:pic xmlns:pic="http://schemas.openxmlformats.org/drawingml/2006/picture">
-                  <pic:nvPicPr>
-                    <pic:cNvPr id="0" name=""/>
-                    <pic:cNvPicPr/>
-                  </pic:nvPicPr>
-                  <pic:blipFill>
-                    <a:blip r:embed="rId7"/>
-                    <a:stretch>
-                      <a:fillRect/>
-                    </a:stretch>
-                  </pic:blipFill>
-                  <pic:spPr>
-                    <a:xfrm>
-                      <a:off x="0" y="0"/>
-                      <a:ext cx="5274310" cy="1897897"/>
-                    </a:xfrm>
-                    <a:prstGeom prst="rect">
-                      <a:avLst/>
-                    </a:prstGeom>
-                  </pic:spPr>
-                </pic:pic>
-              </a:graphicData>
-            </a:graphic>
-          </wp:inline>
-        </w:drawing>
-      </w:r>
-    </w:p>
-    <w:p>
-      <w:r>
-        <w:rPr>
-          <w:rFonts w:hint="eastAsia"/>
-        </w:rPr>
-        <w:t>生产环境，确保</w:t>
-      </w:r>
-    </w:p>
-    <w:p>
-      <w:proofErr w:type="spellStart"/>
-      <w:r>
-        <w:t>var</w:t>
-      </w:r>
-      <w:proofErr w:type="spellEnd"/>
-      <w:r>
-        <w:t xml:space="preserve">  SERVER_ROOT=</w:t>
-      </w:r>
-      <w:hyperlink r:id="rId8" w:history="1">
-        <w:r>
-          <w:rPr>
-            <w:rStyle w:val="a4"/>
-          </w:rPr>
-          <w:t>http://192.168.6.137/core/</w:t>
-        </w:r>
-      </w:hyperlink>
-      <w:r>
-        <w:rPr>
-          <w:rFonts w:hint="eastAsia"/>
-        </w:rPr>
-        <w:t xml:space="preserve"> </w:t>
-      </w:r>
-      <w:r>
-        <w:rPr>
-          <w:rFonts w:hint="eastAsia"/>
-        </w:rPr>
-        <w:t>未被注释，其他为注释</w:t>
-      </w:r>
-    </w:p>
-    <w:p>
-      <w:pPr>
-        <w:pStyle w:val="2"/>
-      </w:pPr>
-      <w:r>
-        <w:rPr>
-          <w:rFonts w:hint="eastAsia"/>
-        </w:rPr>
-        <w:t>云端地址</w:t>
-      </w:r>
-      <w:r>
-        <w:rPr>
-          <w:rFonts w:hint="eastAsia"/>
-        </w:rPr>
-        <w:t>2</w:t>
-      </w:r>
-    </w:p>
-    <w:p>
-      <w:r>
-        <w:rPr>
-          <w:rFonts w:hint="eastAsia"/>
-        </w:rPr>
-        <w:t>在</w:t>
-      </w:r>
-      <w:r>
-        <w:rPr>
-          <w:rFonts w:hint="eastAsia"/>
-        </w:rPr>
-        <w:t>taxm4a/res/values/strings.xml</w:t>
-      </w:r>
-      <w:r>
-        <w:rPr>
-          <w:rFonts w:hint="eastAsia"/>
-        </w:rPr>
-        <w:t>中修改服务器地址</w:t>
-      </w:r>
-    </w:p>
-    <w:p>
-      <w:r>
-        <w:rPr>
-          <w:rFonts w:hint="eastAsia"/>
-        </w:rPr>
-        <w:t>如生产环境，确保</w:t>
-      </w:r>
-    </w:p>
-    <w:p>
-      <w:r>
-        <w:t>&lt;</w:t>
-      </w:r>
-      <w:proofErr w:type="gramStart"/>
-      <w:r>
-        <w:t>string</w:t>
-      </w:r>
-      <w:proofErr w:type="gramEnd"/>
-      <w:r>
-        <w:t xml:space="preserve"> name="</w:t>
-      </w:r>
-      <w:proofErr w:type="spellStart"/>
-      <w:r>
-        <w:t>default_server_url</w:t>
-      </w:r>
-      <w:proofErr w:type="spellEnd"/>
-      <w:r>
-        <w:t>"&gt;</w:t>
-      </w:r>
-      <w:r>
-        <w:t>http://192.168.6.137/core/</w:t>
-      </w:r>
-      <w:r>
-        <w:t xml:space="preserve">&lt;/string&gt; </w:t>
-      </w:r>
-    </w:p>
-    <w:p>
-      <w:r>
-        <w:rPr>
-          <w:noProof/>
-        </w:rPr>
-        <w:drawing>
-          <wp:inline distT="0" distB="0" distL="0" distR="0" wp14:anchorId="3AB63F1B" wp14:editId="7C9FBA7C">
-            <wp:extent cx="5274310" cy="1852113"/>
-            <wp:effectExtent l="0" t="0" r="2540" b="0"/>
-            <wp:docPr id="1" name="图片 1"/>
             <wp:cNvGraphicFramePr>
               <a:graphicFrameLocks xmlns:a="http://schemas.openxmlformats.org/drawingml/2006/main" noChangeAspect="1"/>
             </wp:cNvGraphicFramePr>
@@ -364,7 +210,7 @@
                   <pic:spPr>
                     <a:xfrm>
                       <a:off x="0" y="0"/>
-                      <a:ext cx="5274310" cy="1852113"/>
+                      <a:ext cx="5274310" cy="1897897"/>
                     </a:xfrm>
                     <a:prstGeom prst="rect">
                       <a:avLst/>
@@ -378,6 +224,44 @@
       </w:r>
     </w:p>
     <w:p>
+      <w:r>
+        <w:rPr>
+          <w:rFonts w:hint="eastAsia"/>
+        </w:rPr>
+        <w:t>生产环境，确保</w:t>
+      </w:r>
+    </w:p>
+    <w:p>
+      <w:proofErr w:type="spellStart"/>
+      <w:r>
+        <w:t>var</w:t>
+      </w:r>
+      <w:proofErr w:type="spellEnd"/>
+      <w:r>
+        <w:t xml:space="preserve">  SERVER_ROOT=</w:t>
+      </w:r>
+      <w:hyperlink r:id="rId10" w:history="1">
+        <w:r>
+          <w:rPr>
+            <w:rStyle w:val="a4"/>
+          </w:rPr>
+          <w:t>http://192.168.6.137/core/</w:t>
+        </w:r>
+      </w:hyperlink>
+      <w:r>
+        <w:rPr>
+          <w:rFonts w:hint="eastAsia"/>
+        </w:rPr>
+        <w:t xml:space="preserve"> </w:t>
+      </w:r>
+      <w:r>
+        <w:rPr>
+          <w:rFonts w:hint="eastAsia"/>
+        </w:rPr>
+        <w:t>未被注释，其他为注释</w:t>
+      </w:r>
+    </w:p>
+    <w:p>
       <w:pPr>
         <w:pStyle w:val="2"/>
       </w:pPr>
@@ -385,134 +269,80 @@
         <w:rPr>
           <w:rFonts w:hint="eastAsia"/>
         </w:rPr>
-        <w:t>修改版本号</w:t>
-      </w:r>
-    </w:p>
-    <w:p>
+        <w:t>云端地址</w:t>
+      </w:r>
+      <w:r>
+        <w:rPr>
+          <w:rFonts w:hint="eastAsia"/>
+        </w:rPr>
+        <w:t>2</w:t>
+      </w:r>
+    </w:p>
+    <w:p>
+      <w:r>
+        <w:rPr>
+          <w:rFonts w:hint="eastAsia"/>
+        </w:rPr>
+        <w:t>在</w:t>
+      </w:r>
+      <w:r>
+        <w:rPr>
+          <w:rFonts w:hint="eastAsia"/>
+        </w:rPr>
+        <w:t>taxm4a/res/values/strings.xml</w:t>
+      </w:r>
+      <w:r>
+        <w:rPr>
+          <w:rFonts w:hint="eastAsia"/>
+        </w:rPr>
+        <w:t>中修改服务器地址</w:t>
+      </w:r>
+    </w:p>
+    <w:p>
+      <w:r>
+        <w:rPr>
+          <w:rFonts w:hint="eastAsia"/>
+        </w:rPr>
+        <w:t>如生产环境，确保</w:t>
+      </w:r>
+    </w:p>
+    <w:p>
+      <w:r>
+        <w:t>&lt;</w:t>
+      </w:r>
+      <w:proofErr w:type="gramStart"/>
+      <w:r>
+        <w:t>string</w:t>
+      </w:r>
+      <w:proofErr w:type="gramEnd"/>
+      <w:r>
+        <w:t xml:space="preserve"> name="</w:t>
+      </w:r>
       <w:proofErr w:type="spellStart"/>
-      <w:proofErr w:type="gramStart"/>
-      <w:r>
-        <w:rPr>
-          <w:rFonts w:hint="eastAsia"/>
-        </w:rPr>
-        <w:t>taxam</w:t>
+      <w:r>
+        <w:t>default_server_url</w:t>
       </w:r>
       <w:proofErr w:type="spellEnd"/>
       <w:r>
-        <w:rPr>
-          <w:rFonts w:hint="eastAsia"/>
-        </w:rPr>
-        <w:t>/AndroidMafifest.xml</w:t>
-      </w:r>
-      <w:proofErr w:type="gramEnd"/>
+        <w:t>"&gt;</w:t>
+      </w:r>
+      <w:r>
+        <w:t>http://192.168.6.137/core/</w:t>
+      </w:r>
+      <w:r>
+        <w:t xml:space="preserve">&lt;/string&gt; </w:t>
+      </w:r>
     </w:p>
     <w:p>
       <w:r>
         <w:rPr>
           <w:noProof/>
         </w:rPr>
-        <w:lastRenderedPageBreak/>
         <w:drawing>
-          <wp:inline distT="0" distB="0" distL="0" distR="0" wp14:anchorId="16C2126C" wp14:editId="2E4977F3">
-            <wp:extent cx="5274310" cy="2633492"/>
+          <wp:inline distT="0" distB="0" distL="0" distR="0" wp14:anchorId="3AB63F1B" wp14:editId="7C9FBA7C">
+            <wp:extent cx="5274310" cy="1852113"/>
             <wp:effectExtent l="0" t="0" r="2540" b="0"/>
-            <wp:docPr id="3" name="图片 3"/>
-            <wp:cNvGraphicFramePr>
-              <a:graphicFrameLocks xmlns:a="http://schemas.openxmlformats.org/drawingml/2006/main" noChangeAspect="1"/>
-            </wp:cNvGraphicFramePr>
-            <a:graphic xmlns:a="http://schemas.openxmlformats.org/drawingml/2006/main">
-              <a:graphicData uri="http://schemas.openxmlformats.org/drawingml/2006/picture">
-                <pic:pic xmlns:pic="http://schemas.openxmlformats.org/drawingml/2006/picture">
-                  <pic:nvPicPr>
-                    <pic:cNvPr id="0" name=""/>
-                    <pic:cNvPicPr/>
-                  </pic:nvPicPr>
-                  <pic:blipFill>
-                    <a:blip r:embed="rId10"/>
-                    <a:stretch>
-                      <a:fillRect/>
-                    </a:stretch>
-                  </pic:blipFill>
-                  <pic:spPr>
-                    <a:xfrm>
-                      <a:off x="0" y="0"/>
-                      <a:ext cx="5274310" cy="2633492"/>
-                    </a:xfrm>
-                    <a:prstGeom prst="rect">
-                      <a:avLst/>
-                    </a:prstGeom>
-                  </pic:spPr>
-                </pic:pic>
-              </a:graphicData>
-            </a:graphic>
-          </wp:inline>
-        </w:drawing>
-      </w:r>
-    </w:p>
-    <w:p>
-      <w:r>
-        <w:rPr>
-          <w:rFonts w:hint="eastAsia"/>
-        </w:rPr>
-        <w:t>切换到</w:t>
-      </w:r>
-      <w:r>
-        <w:rPr>
-          <w:rFonts w:hint="eastAsia"/>
-        </w:rPr>
-        <w:t>xml</w:t>
-      </w:r>
-      <w:r>
-        <w:rPr>
-          <w:rFonts w:hint="eastAsia"/>
-        </w:rPr>
-        <w:t>视图</w:t>
-      </w:r>
-    </w:p>
-    <w:p>
-      <w:r>
-        <w:rPr>
-          <w:rFonts w:hint="eastAsia"/>
-        </w:rPr>
-        <w:t>（</w:t>
-      </w:r>
-      <w:r>
-        <w:rPr>
-          <w:rFonts w:hint="eastAsia"/>
-        </w:rPr>
-        <w:t>code</w:t>
-      </w:r>
-      <w:r>
-        <w:rPr>
-          <w:rFonts w:hint="eastAsia"/>
-        </w:rPr>
-        <w:t>递增，</w:t>
-      </w:r>
-      <w:proofErr w:type="spellStart"/>
-      <w:r>
-        <w:rPr>
-          <w:rFonts w:hint="eastAsia"/>
-        </w:rPr>
-        <w:t>versionName</w:t>
-      </w:r>
-      <w:proofErr w:type="spellEnd"/>
-      <w:r>
-        <w:rPr>
-          <w:rFonts w:hint="eastAsia"/>
-        </w:rPr>
-        <w:t>为注释信息）</w:t>
-      </w:r>
-    </w:p>
-    <w:p>
-      <w:r>
-        <w:rPr>
-          <w:noProof/>
-        </w:rPr>
-        <w:drawing>
-          <wp:inline distT="0" distB="0" distL="0" distR="0" wp14:anchorId="538B8064" wp14:editId="29C95160">
-            <wp:extent cx="5274310" cy="1739790"/>
-            <wp:effectExtent l="0" t="0" r="2540" b="0"/>
-            <wp:docPr id="4" name="图片 4"/>
+            <wp:docPr id="1" name="图片 1"/>
             <wp:cNvGraphicFramePr>
               <a:graphicFrameLocks xmlns:a="http://schemas.openxmlformats.org/drawingml/2006/main" noChangeAspect="1"/>
             </wp:cNvGraphicFramePr>
@@ -532,7 +362,7 @@
                   <pic:spPr>
                     <a:xfrm>
                       <a:off x="0" y="0"/>
-                      <a:ext cx="5274310" cy="1739790"/>
+                      <a:ext cx="5274310" cy="1852113"/>
                     </a:xfrm>
                     <a:prstGeom prst="rect">
                       <a:avLst/>
@@ -553,198 +383,26 @@
         <w:rPr>
           <w:rFonts w:hint="eastAsia"/>
         </w:rPr>
-        <w:t>保证资源文件为最新版本</w:t>
-      </w:r>
-    </w:p>
-    <w:p>
-      <w:r>
-        <w:rPr>
-          <w:rFonts w:hint="eastAsia"/>
-        </w:rPr>
-        <w:t>如果在</w:t>
-      </w:r>
-      <w:r>
-        <w:rPr>
-          <w:rFonts w:hint="eastAsia"/>
-        </w:rPr>
-        <w:t>eclipse</w:t>
-      </w:r>
-      <w:r>
-        <w:rPr>
-          <w:rFonts w:hint="eastAsia"/>
-        </w:rPr>
-        <w:t>中完成，选中</w:t>
-      </w:r>
-      <w:r>
-        <w:rPr>
-          <w:rFonts w:hint="eastAsia"/>
-        </w:rPr>
-        <w:t>project</w:t>
-      </w:r>
-      <w:r>
-        <w:rPr>
-          <w:rFonts w:hint="eastAsia"/>
-        </w:rPr>
-        <w:t>然后“</w:t>
-      </w:r>
-      <w:r>
-        <w:rPr>
-          <w:rFonts w:hint="eastAsia"/>
-        </w:rPr>
-        <w:t>refresh</w:t>
-      </w:r>
-      <w:r>
-        <w:rPr>
-          <w:rFonts w:hint="eastAsia"/>
-        </w:rPr>
-        <w:t>”（刷新）。</w:t>
-      </w:r>
-    </w:p>
-    <w:p>
-      <w:r>
-        <w:rPr>
-          <w:rFonts w:hint="eastAsia"/>
-        </w:rPr>
-        <w:t>最好清除一下之前的编译结果，从“</w:t>
-      </w:r>
+        <w:t>修改版本号</w:t>
+      </w:r>
+    </w:p>
+    <w:p>
       <w:proofErr w:type="spellStart"/>
-      <w:r>
-        <w:rPr>
-          <w:rFonts w:hint="eastAsia"/>
-        </w:rPr>
-        <w:t>Project|clean</w:t>
+      <w:proofErr w:type="gramStart"/>
+      <w:r>
+        <w:rPr>
+          <w:rFonts w:hint="eastAsia"/>
+        </w:rPr>
+        <w:t>taxam</w:t>
       </w:r>
       <w:proofErr w:type="spellEnd"/>
       <w:r>
-        <w:t>…</w:t>
-      </w:r>
-      <w:r>
-        <w:rPr>
-          <w:rFonts w:hint="eastAsia"/>
-        </w:rPr>
-        <w:t>”，然后</w:t>
-      </w:r>
-      <w:proofErr w:type="gramStart"/>
-      <w:r>
-        <w:t>”</w:t>
-      </w:r>
-      <w:proofErr w:type="spellStart"/>
+        <w:rPr>
+          <w:rFonts w:hint="eastAsia"/>
+        </w:rPr>
+        <w:t>/AndroidMafifest.xml</w:t>
+      </w:r>
       <w:proofErr w:type="gramEnd"/>
-      <w:r>
-        <w:rPr>
-          <w:rFonts w:hint="eastAsia"/>
-        </w:rPr>
-        <w:t>run|run</w:t>
-      </w:r>
-      <w:proofErr w:type="spellEnd"/>
-      <w:r>
-        <w:rPr>
-          <w:rFonts w:hint="eastAsia"/>
-        </w:rPr>
-        <w:t xml:space="preserve"> as| android project</w:t>
-      </w:r>
-      <w:r>
-        <w:t>”</w:t>
-      </w:r>
-    </w:p>
-    <w:p>
-      <w:pPr>
-        <w:pStyle w:val="2"/>
-      </w:pPr>
-      <w:r>
-        <w:rPr>
-          <w:rFonts w:hint="eastAsia"/>
-        </w:rPr>
-        <w:t>生成</w:t>
-      </w:r>
-      <w:r>
-        <w:rPr>
-          <w:rFonts w:hint="eastAsia"/>
-        </w:rPr>
-        <w:t>安装文件</w:t>
-      </w:r>
-    </w:p>
-    <w:p>
-      <w:r>
-        <w:rPr>
-          <w:rFonts w:hint="eastAsia"/>
-        </w:rPr>
-        <w:t>如果是自动编译，则</w:t>
-      </w:r>
-      <w:r>
-        <w:rPr>
-          <w:rFonts w:hint="eastAsia"/>
-        </w:rPr>
-        <w:t>在项目的</w:t>
-      </w:r>
-      <w:r>
-        <w:rPr>
-          <w:rFonts w:hint="eastAsia"/>
-        </w:rPr>
-        <w:t>bin</w:t>
-      </w:r>
-      <w:r>
-        <w:rPr>
-          <w:rFonts w:hint="eastAsia"/>
-        </w:rPr>
-        <w:t>目录下，将生成</w:t>
-      </w:r>
-      <w:r>
-        <w:rPr>
-          <w:rFonts w:hint="eastAsia"/>
-        </w:rPr>
-        <w:t>taxm4a.apk</w:t>
-      </w:r>
-      <w:r>
-        <w:rPr>
-          <w:rFonts w:hint="eastAsia"/>
-        </w:rPr>
-        <w:t>文件。</w:t>
-      </w:r>
-      <w:r>
-        <w:rPr>
-          <w:rFonts w:hint="eastAsia"/>
-        </w:rPr>
-        <w:t>如果是手动编译，或</w:t>
-      </w:r>
-      <w:r>
-        <w:rPr>
-          <w:rFonts w:hint="eastAsia"/>
-        </w:rPr>
-        <w:t>bin</w:t>
-      </w:r>
-      <w:r>
-        <w:rPr>
-          <w:rFonts w:hint="eastAsia"/>
-        </w:rPr>
-        <w:t>文件下未生成</w:t>
-      </w:r>
-      <w:proofErr w:type="spellStart"/>
-      <w:r>
-        <w:rPr>
-          <w:rFonts w:hint="eastAsia"/>
-        </w:rPr>
-        <w:t>apk</w:t>
-      </w:r>
-      <w:proofErr w:type="spellEnd"/>
-      <w:r>
-        <w:rPr>
-          <w:rFonts w:hint="eastAsia"/>
-        </w:rPr>
-        <w:t>文件，可执行一下</w:t>
-      </w:r>
-      <w:r>
-        <w:rPr>
-          <w:rFonts w:hint="eastAsia"/>
-        </w:rPr>
-        <w:t>run</w:t>
-      </w:r>
-      <w:r>
-        <w:rPr>
-          <w:rFonts w:hint="eastAsia"/>
-        </w:rPr>
-        <w:t>。</w:t>
-      </w:r>
     </w:p>
     <w:p>
       <w:r>
@@ -753,10 +411,10 @@
         </w:rPr>
         <w:lastRenderedPageBreak/>
         <w:drawing>
-          <wp:inline distT="0" distB="0" distL="0" distR="0" wp14:anchorId="2B438992" wp14:editId="59017AA2">
-            <wp:extent cx="4324350" cy="2714625"/>
-            <wp:effectExtent l="0" t="0" r="0" b="9525"/>
-            <wp:docPr id="5" name="图片 5"/>
+          <wp:inline distT="0" distB="0" distL="0" distR="0" wp14:anchorId="16C2126C" wp14:editId="2E4977F3">
+            <wp:extent cx="5274310" cy="2633492"/>
+            <wp:effectExtent l="0" t="0" r="2540" b="0"/>
+            <wp:docPr id="3" name="图片 3"/>
             <wp:cNvGraphicFramePr>
               <a:graphicFrameLocks xmlns:a="http://schemas.openxmlformats.org/drawingml/2006/main" noChangeAspect="1"/>
             </wp:cNvGraphicFramePr>
@@ -776,6 +434,346 @@
                   <pic:spPr>
                     <a:xfrm>
                       <a:off x="0" y="0"/>
+                      <a:ext cx="5274310" cy="2633492"/>
+                    </a:xfrm>
+                    <a:prstGeom prst="rect">
+                      <a:avLst/>
+                    </a:prstGeom>
+                  </pic:spPr>
+                </pic:pic>
+              </a:graphicData>
+            </a:graphic>
+          </wp:inline>
+        </w:drawing>
+      </w:r>
+    </w:p>
+    <w:p>
+      <w:r>
+        <w:rPr>
+          <w:rFonts w:hint="eastAsia"/>
+        </w:rPr>
+        <w:t>切换到</w:t>
+      </w:r>
+      <w:r>
+        <w:rPr>
+          <w:rFonts w:hint="eastAsia"/>
+        </w:rPr>
+        <w:t>xml</w:t>
+      </w:r>
+      <w:r>
+        <w:rPr>
+          <w:rFonts w:hint="eastAsia"/>
+        </w:rPr>
+        <w:t>视图</w:t>
+      </w:r>
+    </w:p>
+    <w:p>
+      <w:r>
+        <w:rPr>
+          <w:rFonts w:hint="eastAsia"/>
+        </w:rPr>
+        <w:t>（</w:t>
+      </w:r>
+      <w:r>
+        <w:rPr>
+          <w:rFonts w:hint="eastAsia"/>
+        </w:rPr>
+        <w:t>code</w:t>
+      </w:r>
+      <w:r>
+        <w:rPr>
+          <w:rFonts w:hint="eastAsia"/>
+        </w:rPr>
+        <w:t>递增，</w:t>
+      </w:r>
+      <w:proofErr w:type="spellStart"/>
+      <w:r>
+        <w:rPr>
+          <w:rFonts w:hint="eastAsia"/>
+        </w:rPr>
+        <w:t>versionName</w:t>
+      </w:r>
+      <w:proofErr w:type="spellEnd"/>
+      <w:r>
+        <w:rPr>
+          <w:rFonts w:hint="eastAsia"/>
+        </w:rPr>
+        <w:t>为注释信息）</w:t>
+      </w:r>
+    </w:p>
+    <w:p>
+      <w:r>
+        <w:rPr>
+          <w:noProof/>
+        </w:rPr>
+        <w:drawing>
+          <wp:inline distT="0" distB="0" distL="0" distR="0" wp14:anchorId="538B8064" wp14:editId="29C95160">
+            <wp:extent cx="5274310" cy="1739790"/>
+            <wp:effectExtent l="0" t="0" r="2540" b="0"/>
+            <wp:docPr id="4" name="图片 4"/>
+            <wp:cNvGraphicFramePr>
+              <a:graphicFrameLocks xmlns:a="http://schemas.openxmlformats.org/drawingml/2006/main" noChangeAspect="1"/>
+            </wp:cNvGraphicFramePr>
+            <a:graphic xmlns:a="http://schemas.openxmlformats.org/drawingml/2006/main">
+              <a:graphicData uri="http://schemas.openxmlformats.org/drawingml/2006/picture">
+                <pic:pic xmlns:pic="http://schemas.openxmlformats.org/drawingml/2006/picture">
+                  <pic:nvPicPr>
+                    <pic:cNvPr id="0" name=""/>
+                    <pic:cNvPicPr/>
+                  </pic:nvPicPr>
+                  <pic:blipFill>
+                    <a:blip r:embed="rId13"/>
+                    <a:stretch>
+                      <a:fillRect/>
+                    </a:stretch>
+                  </pic:blipFill>
+                  <pic:spPr>
+                    <a:xfrm>
+                      <a:off x="0" y="0"/>
+                      <a:ext cx="5274310" cy="1739790"/>
+                    </a:xfrm>
+                    <a:prstGeom prst="rect">
+                      <a:avLst/>
+                    </a:prstGeom>
+                  </pic:spPr>
+                </pic:pic>
+              </a:graphicData>
+            </a:graphic>
+          </wp:inline>
+        </w:drawing>
+      </w:r>
+    </w:p>
+    <w:p>
+      <w:pPr>
+        <w:pStyle w:val="2"/>
+      </w:pPr>
+      <w:r>
+        <w:rPr>
+          <w:rFonts w:hint="eastAsia"/>
+        </w:rPr>
+        <w:t>保证资源文件为最新版本</w:t>
+      </w:r>
+    </w:p>
+    <w:p>
+      <w:r>
+        <w:rPr>
+          <w:rFonts w:hint="eastAsia"/>
+        </w:rPr>
+        <w:t>如果在</w:t>
+      </w:r>
+      <w:r>
+        <w:rPr>
+          <w:rFonts w:hint="eastAsia"/>
+        </w:rPr>
+        <w:t>eclipse</w:t>
+      </w:r>
+      <w:r>
+        <w:rPr>
+          <w:rFonts w:hint="eastAsia"/>
+        </w:rPr>
+        <w:t>中完成，选中</w:t>
+      </w:r>
+      <w:r>
+        <w:rPr>
+          <w:rFonts w:hint="eastAsia"/>
+        </w:rPr>
+        <w:t>project</w:t>
+      </w:r>
+      <w:r>
+        <w:rPr>
+          <w:rFonts w:hint="eastAsia"/>
+        </w:rPr>
+        <w:t>然后“</w:t>
+      </w:r>
+      <w:r>
+        <w:rPr>
+          <w:rFonts w:hint="eastAsia"/>
+        </w:rPr>
+        <w:t>refresh</w:t>
+      </w:r>
+      <w:r>
+        <w:rPr>
+          <w:rFonts w:hint="eastAsia"/>
+        </w:rPr>
+        <w:t>”（刷新）。</w:t>
+      </w:r>
+    </w:p>
+    <w:p>
+      <w:r>
+        <w:rPr>
+          <w:rFonts w:hint="eastAsia"/>
+        </w:rPr>
+        <w:t>最好清除一下之前的编译结果，从“</w:t>
+      </w:r>
+      <w:proofErr w:type="spellStart"/>
+      <w:r>
+        <w:rPr>
+          <w:rFonts w:hint="eastAsia"/>
+        </w:rPr>
+        <w:t>Project|clean</w:t>
+      </w:r>
+      <w:proofErr w:type="spellEnd"/>
+      <w:r>
+        <w:t>…</w:t>
+      </w:r>
+      <w:r>
+        <w:rPr>
+          <w:rFonts w:hint="eastAsia"/>
+        </w:rPr>
+        <w:t>”，然后</w:t>
+      </w:r>
+      <w:proofErr w:type="gramStart"/>
+      <w:r>
+        <w:t>”</w:t>
+      </w:r>
+      <w:proofErr w:type="spellStart"/>
+      <w:proofErr w:type="gramEnd"/>
+      <w:r>
+        <w:rPr>
+          <w:rFonts w:hint="eastAsia"/>
+        </w:rPr>
+        <w:t>run|run</w:t>
+      </w:r>
+      <w:proofErr w:type="spellEnd"/>
+      <w:r>
+        <w:rPr>
+          <w:rFonts w:hint="eastAsia"/>
+        </w:rPr>
+        <w:t xml:space="preserve"> as| android project</w:t>
+      </w:r>
+      <w:r>
+        <w:t>”</w:t>
+      </w:r>
+    </w:p>
+    <w:p>
+      <w:pPr>
+        <w:pStyle w:val="2"/>
+      </w:pPr>
+      <w:r>
+        <w:rPr>
+          <w:rFonts w:hint="eastAsia"/>
+        </w:rPr>
+        <w:t>生成</w:t>
+      </w:r>
+      <w:r>
+        <w:rPr>
+          <w:rFonts w:hint="eastAsia"/>
+        </w:rPr>
+        <w:t>安装文件</w:t>
+      </w:r>
+    </w:p>
+    <w:p>
+      <w:r>
+        <w:rPr>
+          <w:rFonts w:hint="eastAsia"/>
+        </w:rPr>
+        <w:t>如果是自动编译，则</w:t>
+      </w:r>
+      <w:r>
+        <w:rPr>
+          <w:rFonts w:hint="eastAsia"/>
+        </w:rPr>
+        <w:t>在项目的</w:t>
+      </w:r>
+      <w:r>
+        <w:rPr>
+          <w:rFonts w:hint="eastAsia"/>
+        </w:rPr>
+        <w:t>bin</w:t>
+      </w:r>
+      <w:r>
+        <w:rPr>
+          <w:rFonts w:hint="eastAsia"/>
+        </w:rPr>
+        <w:t>目录下，将生成</w:t>
+      </w:r>
+      <w:r>
+        <w:rPr>
+          <w:rFonts w:hint="eastAsia"/>
+        </w:rPr>
+        <w:t>taxm4a.apk</w:t>
+      </w:r>
+      <w:r>
+        <w:rPr>
+          <w:rFonts w:hint="eastAsia"/>
+        </w:rPr>
+        <w:t>文件。</w:t>
+      </w:r>
+      <w:r>
+        <w:rPr>
+          <w:rFonts w:hint="eastAsia"/>
+        </w:rPr>
+        <w:t>如果是手动编译，或</w:t>
+      </w:r>
+      <w:r>
+        <w:rPr>
+          <w:rFonts w:hint="eastAsia"/>
+        </w:rPr>
+        <w:t>bin</w:t>
+      </w:r>
+      <w:r>
+        <w:rPr>
+          <w:rFonts w:hint="eastAsia"/>
+        </w:rPr>
+        <w:t>文件下未生成</w:t>
+      </w:r>
+      <w:proofErr w:type="spellStart"/>
+      <w:r>
+        <w:rPr>
+          <w:rFonts w:hint="eastAsia"/>
+        </w:rPr>
+        <w:t>apk</w:t>
+      </w:r>
+      <w:proofErr w:type="spellEnd"/>
+      <w:r>
+        <w:rPr>
+          <w:rFonts w:hint="eastAsia"/>
+        </w:rPr>
+        <w:t>文件，可执行一下</w:t>
+      </w:r>
+      <w:r>
+        <w:rPr>
+          <w:rFonts w:hint="eastAsia"/>
+        </w:rPr>
+        <w:t>run</w:t>
+      </w:r>
+      <w:r>
+        <w:rPr>
+          <w:rFonts w:hint="eastAsia"/>
+        </w:rPr>
+        <w:t>。</w:t>
+      </w:r>
+    </w:p>
+    <w:p>
+      <w:r>
+        <w:rPr>
+          <w:noProof/>
+        </w:rPr>
+        <w:lastRenderedPageBreak/>
+        <w:drawing>
+          <wp:inline distT="0" distB="0" distL="0" distR="0" wp14:anchorId="2B438992" wp14:editId="59017AA2">
+            <wp:extent cx="4324350" cy="2714625"/>
+            <wp:effectExtent l="0" t="0" r="0" b="9525"/>
+            <wp:docPr id="5" name="图片 5"/>
+            <wp:cNvGraphicFramePr>
+              <a:graphicFrameLocks xmlns:a="http://schemas.openxmlformats.org/drawingml/2006/main" noChangeAspect="1"/>
+            </wp:cNvGraphicFramePr>
+            <a:graphic xmlns:a="http://schemas.openxmlformats.org/drawingml/2006/main">
+              <a:graphicData uri="http://schemas.openxmlformats.org/drawingml/2006/picture">
+                <pic:pic xmlns:pic="http://schemas.openxmlformats.org/drawingml/2006/picture">
+                  <pic:nvPicPr>
+                    <pic:cNvPr id="0" name=""/>
+                    <pic:cNvPicPr/>
+                  </pic:nvPicPr>
+                  <pic:blipFill>
+                    <a:blip r:embed="rId14"/>
+                    <a:stretch>
+                      <a:fillRect/>
+                    </a:stretch>
+                  </pic:blipFill>
+                  <pic:spPr>
+                    <a:xfrm>
+                      <a:off x="0" y="0"/>
                       <a:ext cx="4324350" cy="2714625"/>
                     </a:xfrm>
                     <a:prstGeom prst="rect">
@@ -1193,7 +1191,7 @@
                     <pic:cNvPicPr/>
                   </pic:nvPicPr>
                   <pic:blipFill>
-                    <a:blip r:embed="rId13"/>
+                    <a:blip r:embed="rId15"/>
                     <a:stretch>
                       <a:fillRect/>
                     </a:stretch>
@@ -1482,7 +1480,7 @@
                     <pic:cNvPicPr/>
                   </pic:nvPicPr>
                   <pic:blipFill>
-                    <a:blip r:embed="rId14"/>
+                    <a:blip r:embed="rId16"/>
                     <a:stretch>
                       <a:fillRect/>
                     </a:stretch>
@@ -1628,7 +1626,7 @@
                     <pic:cNvPicPr/>
                   </pic:nvPicPr>
                   <pic:blipFill>
-                    <a:blip r:embed="rId15"/>
+                    <a:blip r:embed="rId17"/>
                     <a:stretch>
                       <a:fillRect/>
                     </a:stretch>
@@ -1659,135 +1657,6 @@
             <wp:extent cx="5274310" cy="2390532"/>
             <wp:effectExtent l="0" t="0" r="2540" b="0"/>
             <wp:docPr id="11" name="图片 11"/>
-            <wp:cNvGraphicFramePr>
-              <a:graphicFrameLocks xmlns:a="http://schemas.openxmlformats.org/drawingml/2006/main" noChangeAspect="1"/>
-            </wp:cNvGraphicFramePr>
-            <a:graphic xmlns:a="http://schemas.openxmlformats.org/drawingml/2006/main">
-              <a:graphicData uri="http://schemas.openxmlformats.org/drawingml/2006/picture">
-                <pic:pic xmlns:pic="http://schemas.openxmlformats.org/drawingml/2006/picture">
-                  <pic:nvPicPr>
-                    <pic:cNvPr id="0" name=""/>
-                    <pic:cNvPicPr/>
-                  </pic:nvPicPr>
-                  <pic:blipFill>
-                    <a:blip r:embed="rId16"/>
-                    <a:stretch>
-                      <a:fillRect/>
-                    </a:stretch>
-                  </pic:blipFill>
-                  <pic:spPr>
-                    <a:xfrm>
-                      <a:off x="0" y="0"/>
-                      <a:ext cx="5274310" cy="2390532"/>
-                    </a:xfrm>
-                    <a:prstGeom prst="rect">
-                      <a:avLst/>
-                    </a:prstGeom>
-                  </pic:spPr>
-                </pic:pic>
-              </a:graphicData>
-            </a:graphic>
-          </wp:inline>
-        </w:drawing>
-      </w:r>
-    </w:p>
-    <w:p>
-      <w:r>
-        <w:rPr>
-          <w:rFonts w:hint="eastAsia"/>
-        </w:rPr>
-        <w:t>注意：文件大小不能超过</w:t>
-      </w:r>
-      <w:r>
-        <w:rPr>
-          <w:rFonts w:hint="eastAsia"/>
-        </w:rPr>
-        <w:t>2M</w:t>
-      </w:r>
-      <w:r>
-        <w:rPr>
-          <w:rFonts w:hint="eastAsia"/>
-        </w:rPr>
-        <w:t>。</w:t>
-      </w:r>
-    </w:p>
-    <w:p>
-      <w:r>
-        <w:rPr>
-          <w:rFonts w:hint="eastAsia"/>
-        </w:rPr>
-        <w:t>上传成功，查看文件位置（链接指向的位置）</w:t>
-      </w:r>
-    </w:p>
-    <w:p>
-      <w:r>
-        <w:rPr>
-          <w:rFonts w:hint="eastAsia"/>
-        </w:rPr>
-        <w:t>相对位置是</w:t>
-      </w:r>
-      <w:r>
-        <w:t>resources\admin\taxm4a.</w:t>
-      </w:r>
-      <w:proofErr w:type="gramStart"/>
-      <w:r>
-        <w:t>apk</w:t>
-      </w:r>
-      <w:proofErr w:type="gramEnd"/>
-    </w:p>
-    <w:p>
-      <w:r>
-        <w:rPr>
-          <w:noProof/>
-        </w:rPr>
-        <w:lastRenderedPageBreak/>
-        <w:drawing>
-          <wp:inline distT="0" distB="0" distL="0" distR="0" wp14:anchorId="44633844" wp14:editId="18917C4A">
-            <wp:extent cx="5274310" cy="2893545"/>
-            <wp:effectExtent l="0" t="0" r="2540" b="2540"/>
-            <wp:docPr id="13" name="图片 13"/>
-            <wp:cNvGraphicFramePr>
-              <a:graphicFrameLocks xmlns:a="http://schemas.openxmlformats.org/drawingml/2006/main" noChangeAspect="1"/>
-            </wp:cNvGraphicFramePr>
-            <a:graphic xmlns:a="http://schemas.openxmlformats.org/drawingml/2006/main">
-              <a:graphicData uri="http://schemas.openxmlformats.org/drawingml/2006/picture">
-                <pic:pic xmlns:pic="http://schemas.openxmlformats.org/drawingml/2006/picture">
-                  <pic:nvPicPr>
-                    <pic:cNvPr id="0" name=""/>
-                    <pic:cNvPicPr/>
-                  </pic:nvPicPr>
-                  <pic:blipFill>
-                    <a:blip r:embed="rId17"/>
-                    <a:stretch>
-                      <a:fillRect/>
-                    </a:stretch>
-                  </pic:blipFill>
-                  <pic:spPr>
-                    <a:xfrm>
-                      <a:off x="0" y="0"/>
-                      <a:ext cx="5274310" cy="2893545"/>
-                    </a:xfrm>
-                    <a:prstGeom prst="rect">
-                      <a:avLst/>
-                    </a:prstGeom>
-                  </pic:spPr>
-                </pic:pic>
-              </a:graphicData>
-            </a:graphic>
-          </wp:inline>
-        </w:drawing>
-      </w:r>
-    </w:p>
-    <w:p>
-      <w:r>
-        <w:rPr>
-          <w:noProof/>
-        </w:rPr>
-        <w:drawing>
-          <wp:inline distT="0" distB="0" distL="0" distR="0" wp14:anchorId="6CB2B25E" wp14:editId="081BE5DA">
-            <wp:extent cx="5274310" cy="2056004"/>
-            <wp:effectExtent l="0" t="0" r="2540" b="1905"/>
-            <wp:docPr id="14" name="图片 14"/>
             <wp:cNvGraphicFramePr>
               <a:graphicFrameLocks xmlns:a="http://schemas.openxmlformats.org/drawingml/2006/main" noChangeAspect="1"/>
             </wp:cNvGraphicFramePr>
@@ -1807,7 +1676,7 @@
                   <pic:spPr>
                     <a:xfrm>
                       <a:off x="0" y="0"/>
-                      <a:ext cx="5274310" cy="2056004"/>
+                      <a:ext cx="5274310" cy="2390532"/>
                     </a:xfrm>
                     <a:prstGeom prst="rect">
                       <a:avLst/>
@@ -1821,23 +1690,48 @@
       </w:r>
     </w:p>
     <w:p>
-      <w:pPr>
-        <w:pStyle w:val="2"/>
-      </w:pPr>
-      <w:r>
-        <w:rPr>
-          <w:rFonts w:hint="eastAsia"/>
-        </w:rPr>
-        <w:t>登记版本信息</w:t>
-      </w:r>
-    </w:p>
-    <w:p>
-      <w:r>
-        <w:rPr>
-          <w:rFonts w:hint="eastAsia"/>
-        </w:rPr>
-        <w:t>返回主界面</w:t>
-      </w:r>
+      <w:r>
+        <w:rPr>
+          <w:rFonts w:hint="eastAsia"/>
+        </w:rPr>
+        <w:t>注意：文件大小不能超过</w:t>
+      </w:r>
+      <w:r>
+        <w:rPr>
+          <w:rFonts w:hint="eastAsia"/>
+        </w:rPr>
+        <w:t>2M</w:t>
+      </w:r>
+      <w:r>
+        <w:rPr>
+          <w:rFonts w:hint="eastAsia"/>
+        </w:rPr>
+        <w:t>。</w:t>
+      </w:r>
+    </w:p>
+    <w:p>
+      <w:r>
+        <w:rPr>
+          <w:rFonts w:hint="eastAsia"/>
+        </w:rPr>
+        <w:t>上传成功，查看文件位置（链接指向的位置）</w:t>
+      </w:r>
+    </w:p>
+    <w:p>
+      <w:r>
+        <w:rPr>
+          <w:rFonts w:hint="eastAsia"/>
+        </w:rPr>
+        <w:t>相对位置是</w:t>
+      </w:r>
+      <w:r>
+        <w:t>resources\admin\taxm4a.</w:t>
+      </w:r>
+      <w:proofErr w:type="gramStart"/>
+      <w:r>
+        <w:t>apk</w:t>
+      </w:r>
+      <w:proofErr w:type="gramEnd"/>
     </w:p>
     <w:p>
       <w:r>
@@ -1846,10 +1740,10 @@
         </w:rPr>
         <w:lastRenderedPageBreak/>
         <w:drawing>
-          <wp:inline distT="0" distB="0" distL="0" distR="0" wp14:anchorId="415BF2C7" wp14:editId="0FE9E88B">
-            <wp:extent cx="5274310" cy="3044327"/>
-            <wp:effectExtent l="0" t="0" r="2540" b="3810"/>
-            <wp:docPr id="15" name="图片 15"/>
+          <wp:inline distT="0" distB="0" distL="0" distR="0" wp14:anchorId="44633844" wp14:editId="18917C4A">
+            <wp:extent cx="5274310" cy="2893545"/>
+            <wp:effectExtent l="0" t="0" r="2540" b="2540"/>
+            <wp:docPr id="13" name="图片 13"/>
             <wp:cNvGraphicFramePr>
               <a:graphicFrameLocks xmlns:a="http://schemas.openxmlformats.org/drawingml/2006/main" noChangeAspect="1"/>
             </wp:cNvGraphicFramePr>
@@ -1869,7 +1763,7 @@
                   <pic:spPr>
                     <a:xfrm>
                       <a:off x="0" y="0"/>
-                      <a:ext cx="5274310" cy="3044327"/>
+                      <a:ext cx="5274310" cy="2893545"/>
                     </a:xfrm>
                     <a:prstGeom prst="rect">
                       <a:avLst/>
@@ -1885,21 +1779,13 @@
     <w:p>
       <w:r>
         <w:rPr>
-          <w:rFonts w:hint="eastAsia"/>
-        </w:rPr>
-        <w:t>添加新版本</w:t>
-      </w:r>
-    </w:p>
-    <w:p>
-      <w:r>
-        <w:rPr>
           <w:noProof/>
         </w:rPr>
         <w:drawing>
-          <wp:inline distT="0" distB="0" distL="0" distR="0" wp14:anchorId="4EA40495" wp14:editId="02AFE9C5">
-            <wp:extent cx="5274310" cy="5282856"/>
-            <wp:effectExtent l="0" t="0" r="2540" b="0"/>
-            <wp:docPr id="16" name="图片 16"/>
+          <wp:inline distT="0" distB="0" distL="0" distR="0" wp14:anchorId="6CB2B25E" wp14:editId="081BE5DA">
+            <wp:extent cx="5274310" cy="2056004"/>
+            <wp:effectExtent l="0" t="0" r="2540" b="1905"/>
+            <wp:docPr id="14" name="图片 14"/>
             <wp:cNvGraphicFramePr>
               <a:graphicFrameLocks xmlns:a="http://schemas.openxmlformats.org/drawingml/2006/main" noChangeAspect="1"/>
             </wp:cNvGraphicFramePr>
@@ -1919,7 +1805,7 @@
                   <pic:spPr>
                     <a:xfrm>
                       <a:off x="0" y="0"/>
-                      <a:ext cx="5274310" cy="5282856"/>
+                      <a:ext cx="5274310" cy="2056004"/>
                     </a:xfrm>
                     <a:prstGeom prst="rect">
                       <a:avLst/>
@@ -1940,132 +1826,15 @@
         <w:rPr>
           <w:rFonts w:hint="eastAsia"/>
         </w:rPr>
-        <w:lastRenderedPageBreak/>
-        <w:t>客户端自动升级</w:t>
-      </w:r>
-    </w:p>
-    <w:p>
-      <w:pPr>
-        <w:rPr>
-          <w:b/>
-        </w:rPr>
-      </w:pPr>
-      <w:r>
-        <w:rPr>
-          <w:rFonts w:hint="eastAsia"/>
-          <w:b/>
-        </w:rPr>
-        <w:t>注意：</w:t>
-      </w:r>
-      <w:r>
-        <w:rPr>
-          <w:rFonts w:hint="eastAsia"/>
-          <w:b/>
-        </w:rPr>
-        <w:t>客户端</w:t>
-      </w:r>
-      <w:proofErr w:type="spellStart"/>
-      <w:r>
-        <w:rPr>
-          <w:rFonts w:hint="eastAsia"/>
-          <w:b/>
-        </w:rPr>
-        <w:t>buildernum</w:t>
-      </w:r>
-      <w:proofErr w:type="spellEnd"/>
-      <w:r>
-        <w:rPr>
-          <w:rFonts w:hint="eastAsia"/>
-          <w:b/>
-        </w:rPr>
-        <w:t>=3</w:t>
-      </w:r>
-      <w:r>
-        <w:rPr>
-          <w:rFonts w:hint="eastAsia"/>
-          <w:b/>
-        </w:rPr>
-        <w:t>（</w:t>
-      </w:r>
-      <w:proofErr w:type="spellStart"/>
-      <w:r>
-        <w:rPr>
-          <w:rFonts w:hint="eastAsia"/>
-          <w:b/>
-        </w:rPr>
-        <w:t>versioncode</w:t>
-      </w:r>
-      <w:proofErr w:type="spellEnd"/>
-      <w:r>
-        <w:rPr>
-          <w:rFonts w:hint="eastAsia"/>
-          <w:b/>
-        </w:rPr>
-        <w:t>=3</w:t>
-      </w:r>
-      <w:r>
-        <w:rPr>
-          <w:rFonts w:hint="eastAsia"/>
-          <w:b/>
-        </w:rPr>
-        <w:t>）以上的可以自动升级；更低版本需要手动卸载以后，再安装</w:t>
-      </w:r>
-      <w:proofErr w:type="spellStart"/>
-      <w:r>
-        <w:rPr>
-          <w:rFonts w:hint="eastAsia"/>
-          <w:b/>
-        </w:rPr>
-        <w:t>apk</w:t>
-      </w:r>
-      <w:proofErr w:type="spellEnd"/>
-    </w:p>
-    <w:p>
-      <w:r>
-        <w:rPr>
-          <w:rFonts w:hint="eastAsia"/>
-        </w:rPr>
-        <w:t>打开客户端应用，应为出现升级提示。</w:t>
-      </w:r>
-    </w:p>
-    <w:p>
-      <w:pPr>
-        <w:pStyle w:val="1"/>
-      </w:pPr>
-      <w:r>
-        <w:rPr>
-          <w:rFonts w:hint="eastAsia"/>
-        </w:rPr>
-        <w:lastRenderedPageBreak/>
-        <w:t>最新功能</w:t>
-      </w:r>
-    </w:p>
-    <w:p>
-      <w:pPr>
-        <w:pStyle w:val="2"/>
-      </w:pPr>
-      <w:r>
-        <w:rPr>
-          <w:rFonts w:hint="eastAsia"/>
-        </w:rPr>
-        <w:t xml:space="preserve">v1.1 </w:t>
-      </w:r>
-      <w:r>
-        <w:rPr>
-          <w:rFonts w:hint="eastAsia"/>
-        </w:rPr>
-        <w:t>开学快乐版</w:t>
-      </w:r>
-    </w:p>
-    <w:p>
-      <w:pPr>
-        <w:pStyle w:val="3"/>
-      </w:pPr>
-      <w:r>
-        <w:rPr>
-          <w:rFonts w:hint="eastAsia"/>
-        </w:rPr>
-        <w:t>加排序功能</w:t>
+        <w:t>登记版本信息</w:t>
+      </w:r>
+    </w:p>
+    <w:p>
+      <w:r>
+        <w:rPr>
+          <w:rFonts w:hint="eastAsia"/>
+        </w:rPr>
+        <w:t>返回主界面</w:t>
       </w:r>
     </w:p>
     <w:p>
@@ -2075,10 +1844,10 @@
         </w:rPr>
         <w:lastRenderedPageBreak/>
         <w:drawing>
-          <wp:inline distT="0" distB="0" distL="0" distR="0" wp14:anchorId="2D5D2F09" wp14:editId="6AE246A1">
-            <wp:extent cx="4572000" cy="8134350"/>
-            <wp:effectExtent l="0" t="0" r="0" b="0"/>
-            <wp:docPr id="17" name="图片 17"/>
+          <wp:inline distT="0" distB="0" distL="0" distR="0" wp14:anchorId="415BF2C7" wp14:editId="0FE9E88B">
+            <wp:extent cx="5274310" cy="3044327"/>
+            <wp:effectExtent l="0" t="0" r="2540" b="3810"/>
+            <wp:docPr id="15" name="图片 15"/>
             <wp:cNvGraphicFramePr>
               <a:graphicFrameLocks xmlns:a="http://schemas.openxmlformats.org/drawingml/2006/main" noChangeAspect="1"/>
             </wp:cNvGraphicFramePr>
@@ -2098,6 +1867,782 @@
                   <pic:spPr>
                     <a:xfrm>
                       <a:off x="0" y="0"/>
+                      <a:ext cx="5274310" cy="3044327"/>
+                    </a:xfrm>
+                    <a:prstGeom prst="rect">
+                      <a:avLst/>
+                    </a:prstGeom>
+                  </pic:spPr>
+                </pic:pic>
+              </a:graphicData>
+            </a:graphic>
+          </wp:inline>
+        </w:drawing>
+      </w:r>
+    </w:p>
+    <w:p>
+      <w:r>
+        <w:rPr>
+          <w:rFonts w:hint="eastAsia"/>
+        </w:rPr>
+        <w:t>添加新版本</w:t>
+      </w:r>
+    </w:p>
+    <w:p>
+      <w:r>
+        <w:rPr>
+          <w:noProof/>
+        </w:rPr>
+        <w:drawing>
+          <wp:inline distT="0" distB="0" distL="0" distR="0" wp14:anchorId="4EA40495" wp14:editId="02AFE9C5">
+            <wp:extent cx="5274310" cy="5282856"/>
+            <wp:effectExtent l="0" t="0" r="2540" b="0"/>
+            <wp:docPr id="16" name="图片 16"/>
+            <wp:cNvGraphicFramePr>
+              <a:graphicFrameLocks xmlns:a="http://schemas.openxmlformats.org/drawingml/2006/main" noChangeAspect="1"/>
+            </wp:cNvGraphicFramePr>
+            <a:graphic xmlns:a="http://schemas.openxmlformats.org/drawingml/2006/main">
+              <a:graphicData uri="http://schemas.openxmlformats.org/drawingml/2006/picture">
+                <pic:pic xmlns:pic="http://schemas.openxmlformats.org/drawingml/2006/picture">
+                  <pic:nvPicPr>
+                    <pic:cNvPr id="0" name=""/>
+                    <pic:cNvPicPr/>
+                  </pic:nvPicPr>
+                  <pic:blipFill>
+                    <a:blip r:embed="rId22"/>
+                    <a:stretch>
+                      <a:fillRect/>
+                    </a:stretch>
+                  </pic:blipFill>
+                  <pic:spPr>
+                    <a:xfrm>
+                      <a:off x="0" y="0"/>
+                      <a:ext cx="5274310" cy="5282856"/>
+                    </a:xfrm>
+                    <a:prstGeom prst="rect">
+                      <a:avLst/>
+                    </a:prstGeom>
+                  </pic:spPr>
+                </pic:pic>
+              </a:graphicData>
+            </a:graphic>
+          </wp:inline>
+        </w:drawing>
+      </w:r>
+    </w:p>
+    <w:p>
+      <w:pPr>
+        <w:pStyle w:val="2"/>
+      </w:pPr>
+      <w:r>
+        <w:rPr>
+          <w:rFonts w:hint="eastAsia"/>
+        </w:rPr>
+        <w:lastRenderedPageBreak/>
+        <w:t>客户端自动升级</w:t>
+      </w:r>
+    </w:p>
+    <w:p>
+      <w:pPr>
+        <w:rPr>
+          <w:b/>
+        </w:rPr>
+      </w:pPr>
+      <w:r>
+        <w:rPr>
+          <w:rFonts w:hint="eastAsia"/>
+          <w:b/>
+        </w:rPr>
+        <w:t>注意：</w:t>
+      </w:r>
+      <w:r>
+        <w:rPr>
+          <w:rFonts w:hint="eastAsia"/>
+          <w:b/>
+        </w:rPr>
+        <w:t>客户端</w:t>
+      </w:r>
+      <w:proofErr w:type="spellStart"/>
+      <w:r>
+        <w:rPr>
+          <w:rFonts w:hint="eastAsia"/>
+          <w:b/>
+        </w:rPr>
+        <w:t>buildernum</w:t>
+      </w:r>
+      <w:proofErr w:type="spellEnd"/>
+      <w:r>
+        <w:rPr>
+          <w:rFonts w:hint="eastAsia"/>
+          <w:b/>
+        </w:rPr>
+        <w:t>=3</w:t>
+      </w:r>
+      <w:r>
+        <w:rPr>
+          <w:rFonts w:hint="eastAsia"/>
+          <w:b/>
+        </w:rPr>
+        <w:t>（</w:t>
+      </w:r>
+      <w:proofErr w:type="spellStart"/>
+      <w:r>
+        <w:rPr>
+          <w:rFonts w:hint="eastAsia"/>
+          <w:b/>
+        </w:rPr>
+        <w:t>versioncode</w:t>
+      </w:r>
+      <w:proofErr w:type="spellEnd"/>
+      <w:r>
+        <w:rPr>
+          <w:rFonts w:hint="eastAsia"/>
+          <w:b/>
+        </w:rPr>
+        <w:t>=3</w:t>
+      </w:r>
+      <w:r>
+        <w:rPr>
+          <w:rFonts w:hint="eastAsia"/>
+          <w:b/>
+        </w:rPr>
+        <w:t>）以上的可以自动升级；更低版本需要手动卸载以后，再安装</w:t>
+      </w:r>
+      <w:proofErr w:type="spellStart"/>
+      <w:r>
+        <w:rPr>
+          <w:rFonts w:hint="eastAsia"/>
+          <w:b/>
+        </w:rPr>
+        <w:t>apk</w:t>
+      </w:r>
+      <w:proofErr w:type="spellEnd"/>
+    </w:p>
+    <w:p>
+      <w:r>
+        <w:rPr>
+          <w:rFonts w:hint="eastAsia"/>
+        </w:rPr>
+        <w:t>打开客户端应用，应</w:t>
+      </w:r>
+      <w:r>
+        <w:rPr>
+          <w:rFonts w:hint="eastAsia"/>
+        </w:rPr>
+        <w:t>出现升级提示</w:t>
+      </w:r>
+      <w:bookmarkStart w:id="0" w:name="_GoBack"/>
+      <w:bookmarkEnd w:id="0"/>
+      <w:r>
+        <w:rPr>
+          <w:rFonts w:hint="eastAsia"/>
+        </w:rPr>
+        <w:t>。</w:t>
+      </w:r>
+    </w:p>
+    <w:p>
+      <w:pPr>
+        <w:pStyle w:val="1"/>
+        <w:rPr>
+          <w:rFonts w:hint="eastAsia"/>
+        </w:rPr>
+      </w:pPr>
+      <w:r>
+        <w:rPr>
+          <w:rFonts w:hint="eastAsia"/>
+        </w:rPr>
+        <w:t>最新功能</w:t>
+      </w:r>
+    </w:p>
+    <w:p>
+      <w:pPr>
+        <w:pStyle w:val="2"/>
+        <w:rPr>
+          <w:rFonts w:hint="eastAsia"/>
+        </w:rPr>
+      </w:pPr>
+      <w:r>
+        <w:rPr>
+          <w:rFonts w:hint="eastAsia"/>
+        </w:rPr>
+        <w:t>V1.1.1</w:t>
+      </w:r>
+      <w:r>
+        <w:rPr>
+          <w:rFonts w:hint="eastAsia"/>
+        </w:rPr>
+        <w:t>集成版</w:t>
+      </w:r>
+    </w:p>
+    <w:p>
+      <w:pPr>
+        <w:rPr>
+          <w:rFonts w:hint="eastAsia"/>
+        </w:rPr>
+      </w:pPr>
+      <w:r>
+        <w:rPr>
+          <w:rFonts w:hint="eastAsia"/>
+        </w:rPr>
+        <w:t>主要增加部分功能的集成。</w:t>
+      </w:r>
+    </w:p>
+    <w:p>
+      <w:pPr>
+        <w:pStyle w:val="3"/>
+        <w:rPr>
+          <w:rFonts w:hint="eastAsia"/>
+        </w:rPr>
+      </w:pPr>
+      <w:r>
+        <w:rPr>
+          <w:rFonts w:hint="eastAsia"/>
+        </w:rPr>
+        <w:t>集成扫描、拍照、定位功能</w:t>
+      </w:r>
+    </w:p>
+    <w:p>
+      <w:pPr>
+        <w:rPr>
+          <w:rFonts w:hint="eastAsia"/>
+        </w:rPr>
+      </w:pPr>
+      <w:r>
+        <w:rPr>
+          <w:rFonts w:hint="eastAsia"/>
+        </w:rPr>
+        <w:t>点首屏第二、三、四个按钮进入</w:t>
+      </w:r>
+    </w:p>
+    <w:p>
+      <w:pPr>
+        <w:pStyle w:val="4"/>
+        <w:rPr>
+          <w:rFonts w:hint="eastAsia"/>
+        </w:rPr>
+      </w:pPr>
+      <w:r>
+        <w:rPr>
+          <w:rFonts w:hint="eastAsia"/>
+        </w:rPr>
+        <w:t>说明</w:t>
+      </w:r>
+    </w:p>
+    <w:p>
+      <w:pPr>
+        <w:rPr>
+          <w:rFonts w:hint="eastAsia"/>
+        </w:rPr>
+      </w:pPr>
+      <w:r>
+        <w:rPr>
+          <w:rFonts w:hint="eastAsia"/>
+        </w:rPr>
+        <w:t>页面目录改直</w:t>
+      </w:r>
+      <w:proofErr w:type="spellStart"/>
+      <w:r>
+        <w:rPr>
+          <w:rFonts w:hint="eastAsia"/>
+        </w:rPr>
+        <w:t>func</w:t>
+      </w:r>
+      <w:proofErr w:type="spellEnd"/>
+      <w:r>
+        <w:rPr>
+          <w:rFonts w:hint="eastAsia"/>
+        </w:rPr>
+        <w:t>，</w:t>
+      </w:r>
+      <w:proofErr w:type="spellStart"/>
+      <w:r>
+        <w:rPr>
+          <w:rFonts w:hint="eastAsia"/>
+        </w:rPr>
+        <w:t>js</w:t>
+      </w:r>
+      <w:proofErr w:type="spellEnd"/>
+      <w:r>
+        <w:rPr>
+          <w:rFonts w:hint="eastAsia"/>
+        </w:rPr>
+        <w:t>和</w:t>
+      </w:r>
+      <w:proofErr w:type="spellStart"/>
+      <w:r>
+        <w:rPr>
+          <w:rFonts w:hint="eastAsia"/>
+        </w:rPr>
+        <w:t>css</w:t>
+      </w:r>
+      <w:proofErr w:type="spellEnd"/>
+      <w:r>
+        <w:rPr>
+          <w:rFonts w:hint="eastAsia"/>
+        </w:rPr>
+        <w:t>/images</w:t>
+      </w:r>
+      <w:r>
+        <w:rPr>
+          <w:rFonts w:hint="eastAsia"/>
+        </w:rPr>
+        <w:t>目录</w:t>
+      </w:r>
+      <w:proofErr w:type="gramStart"/>
+      <w:r>
+        <w:rPr>
+          <w:rFonts w:hint="eastAsia"/>
+        </w:rPr>
+        <w:t>做对</w:t>
+      </w:r>
+      <w:proofErr w:type="gramEnd"/>
+      <w:r>
+        <w:rPr>
+          <w:rFonts w:hint="eastAsia"/>
+        </w:rPr>
+        <w:t>应调整；</w:t>
+      </w:r>
+    </w:p>
+    <w:p>
+      <w:pPr>
+        <w:rPr>
+          <w:rFonts w:hint="eastAsia"/>
+        </w:rPr>
+      </w:pPr>
+      <w:r>
+        <w:rPr>
+          <w:rFonts w:hint="eastAsia"/>
+        </w:rPr>
+        <w:t>定位上传的用户名使用登录认证成功的</w:t>
+      </w:r>
+      <w:proofErr w:type="gramStart"/>
+      <w:r>
+        <w:rPr>
+          <w:rFonts w:hint="eastAsia"/>
+        </w:rPr>
+        <w:t>帐号</w:t>
+      </w:r>
+      <w:proofErr w:type="gramEnd"/>
+      <w:r>
+        <w:rPr>
+          <w:rFonts w:hint="eastAsia"/>
+        </w:rPr>
+        <w:t>名</w:t>
+      </w:r>
+    </w:p>
+    <w:p>
+      <w:pPr>
+        <w:pStyle w:val="4"/>
+        <w:rPr>
+          <w:rFonts w:hint="eastAsia"/>
+        </w:rPr>
+      </w:pPr>
+      <w:r>
+        <w:rPr>
+          <w:rFonts w:hint="eastAsia"/>
+        </w:rPr>
+        <w:t>注意事项</w:t>
+      </w:r>
+    </w:p>
+    <w:p>
+      <w:pPr>
+        <w:rPr>
+          <w:rFonts w:hint="eastAsia"/>
+        </w:rPr>
+      </w:pPr>
+      <w:r>
+        <w:rPr>
+          <w:rFonts w:hint="eastAsia"/>
+        </w:rPr>
+        <w:t>原工程的装配文件有错误，含不正确的</w:t>
+      </w:r>
+      <w:r>
+        <w:rPr>
+          <w:rFonts w:hint="eastAsia"/>
+        </w:rPr>
+        <w:t>activity</w:t>
+      </w:r>
+      <w:r>
+        <w:rPr>
+          <w:rFonts w:hint="eastAsia"/>
+        </w:rPr>
+        <w:t>路径</w:t>
+      </w:r>
+    </w:p>
+    <w:p>
+      <w:pPr>
+        <w:rPr>
+          <w:rFonts w:hint="eastAsia"/>
+        </w:rPr>
+      </w:pPr>
+      <w:r>
+        <w:rPr>
+          <w:rFonts w:hint="eastAsia"/>
+        </w:rPr>
+        <w:t>原工程使用的</w:t>
+      </w:r>
+      <w:proofErr w:type="spellStart"/>
+      <w:r>
+        <w:rPr>
+          <w:rFonts w:hint="eastAsia"/>
+        </w:rPr>
+        <w:t>phonegap</w:t>
+      </w:r>
+      <w:proofErr w:type="spellEnd"/>
+      <w:r>
+        <w:rPr>
+          <w:rFonts w:hint="eastAsia"/>
+        </w:rPr>
+        <w:t>版本较低，需要注意使用新的</w:t>
+      </w:r>
+      <w:proofErr w:type="spellStart"/>
+      <w:r>
+        <w:rPr>
+          <w:rFonts w:hint="eastAsia"/>
+        </w:rPr>
+        <w:t>js</w:t>
+      </w:r>
+      <w:proofErr w:type="spellEnd"/>
+      <w:r>
+        <w:rPr>
+          <w:rFonts w:hint="eastAsia"/>
+        </w:rPr>
+        <w:t>，并更改</w:t>
+      </w:r>
+      <w:r>
+        <w:rPr>
+          <w:rFonts w:hint="eastAsia"/>
+        </w:rPr>
+        <w:t>plugin</w:t>
+      </w:r>
+      <w:r>
+        <w:rPr>
+          <w:rFonts w:hint="eastAsia"/>
+        </w:rPr>
+        <w:t>的导入包路径</w:t>
+      </w:r>
+    </w:p>
+    <w:p>
+      <w:pPr>
+        <w:rPr>
+          <w:rFonts w:hint="eastAsia"/>
+        </w:rPr>
+      </w:pPr>
+      <w:r>
+        <w:rPr>
+          <w:rFonts w:hint="eastAsia"/>
+        </w:rPr>
+        <w:t>原工程需要在装配文件中声明摄像头、本地文件访问等权限</w:t>
+      </w:r>
+    </w:p>
+    <w:p>
+      <w:pPr>
+        <w:rPr>
+          <w:rFonts w:hint="eastAsia"/>
+        </w:rPr>
+      </w:pPr>
+      <w:r>
+        <w:rPr>
+          <w:rFonts w:hint="eastAsia"/>
+        </w:rPr>
+        <w:t>原工程</w:t>
+      </w:r>
+      <w:r>
+        <w:rPr>
+          <w:rFonts w:hint="eastAsia"/>
+        </w:rPr>
+        <w:t>必须使用</w:t>
+      </w:r>
+      <w:r>
+        <w:rPr>
+          <w:rFonts w:hint="eastAsia"/>
+        </w:rPr>
+        <w:t>jquery1.6.4.</w:t>
+      </w:r>
+      <w:proofErr w:type="gramStart"/>
+      <w:r>
+        <w:rPr>
+          <w:rFonts w:hint="eastAsia"/>
+        </w:rPr>
+        <w:t>js</w:t>
+      </w:r>
+      <w:proofErr w:type="gramEnd"/>
+    </w:p>
+    <w:p>
+      <w:pPr>
+        <w:rPr>
+          <w:rFonts w:hint="eastAsia"/>
+        </w:rPr>
+      </w:pPr>
+      <w:r>
+        <w:rPr>
+          <w:rFonts w:hint="eastAsia"/>
+        </w:rPr>
+        <w:t>服务器位置暂未调整，沿用</w:t>
+      </w:r>
+      <w:hyperlink r:id="rId23" w:history="1">
+        <w:r>
+          <w:rPr>
+            <w:rStyle w:val="a4"/>
+          </w:rPr>
+          <w:t>http://192.168.5.136:8181/oking_ydzg</w:t>
+        </w:r>
+      </w:hyperlink>
+    </w:p>
+    <w:p>
+      <w:pPr>
+        <w:rPr>
+          <w:rFonts w:hint="eastAsia"/>
+          <w:i/>
+        </w:rPr>
+      </w:pPr>
+    </w:p>
+    <w:p>
+      <w:pPr>
+        <w:pStyle w:val="3"/>
+        <w:rPr>
+          <w:rFonts w:hint="eastAsia"/>
+        </w:rPr>
+      </w:pPr>
+      <w:r>
+        <w:rPr>
+          <w:rFonts w:hint="eastAsia"/>
+        </w:rPr>
+        <w:t>过滤使用原生日期选择控件</w:t>
+      </w:r>
+    </w:p>
+    <w:p>
+      <w:pPr>
+        <w:rPr>
+          <w:rFonts w:hint="eastAsia"/>
+        </w:rPr>
+      </w:pPr>
+      <w:r>
+        <w:rPr>
+          <w:rFonts w:hint="eastAsia"/>
+        </w:rPr>
+        <w:t>见一户式查询</w:t>
+      </w:r>
+      <w:r>
+        <w:rPr>
+          <w:rFonts w:hint="eastAsia"/>
+        </w:rPr>
+        <w:t>-</w:t>
+      </w:r>
+      <w:r>
+        <w:rPr>
+          <w:rFonts w:hint="eastAsia"/>
+        </w:rPr>
+        <w:t>详情屏</w:t>
+      </w:r>
+    </w:p>
+    <w:p>
+      <w:pPr>
+        <w:pStyle w:val="3"/>
+        <w:rPr>
+          <w:rFonts w:hint="eastAsia"/>
+        </w:rPr>
+      </w:pPr>
+      <w:r>
+        <w:rPr>
+          <w:rFonts w:hint="eastAsia"/>
+        </w:rPr>
+        <w:t>细微改进</w:t>
+      </w:r>
+    </w:p>
+    <w:p>
+      <w:pPr>
+        <w:rPr>
+          <w:rFonts w:hint="eastAsia"/>
+        </w:rPr>
+      </w:pPr>
+      <w:r>
+        <w:rPr>
+          <w:rFonts w:hint="eastAsia"/>
+        </w:rPr>
+        <w:t>修正工具栏三个按钮调度不一致</w:t>
+      </w:r>
+    </w:p>
+    <w:p>
+      <w:pPr>
+        <w:rPr>
+          <w:rFonts w:hint="eastAsia"/>
+        </w:rPr>
+      </w:pPr>
+      <w:r>
+        <w:rPr>
+          <w:rFonts w:hint="eastAsia"/>
+        </w:rPr>
+        <w:t>清除部分无用资源文件</w:t>
+      </w:r>
+    </w:p>
+    <w:p>
+      <w:pPr>
+        <w:rPr>
+          <w:rFonts w:hint="eastAsia"/>
+        </w:rPr>
+      </w:pPr>
+      <w:r>
+        <w:rPr>
+          <w:rFonts w:hint="eastAsia"/>
+        </w:rPr>
+        <w:lastRenderedPageBreak/>
+        <w:t>改进首屏按钮在小屏（手机）上的显示</w:t>
+      </w:r>
+    </w:p>
+    <w:p>
+      <w:pPr>
+        <w:pStyle w:val="3"/>
+        <w:rPr>
+          <w:rFonts w:hint="eastAsia"/>
+        </w:rPr>
+      </w:pPr>
+      <w:r>
+        <w:rPr>
+          <w:rFonts w:hint="eastAsia"/>
+        </w:rPr>
+        <w:t>更新方法</w:t>
+      </w:r>
+    </w:p>
+    <w:p>
+      <w:pPr>
+        <w:rPr>
+          <w:rFonts w:hint="eastAsia"/>
+        </w:rPr>
+      </w:pPr>
+      <w:r>
+        <w:rPr>
+          <w:rFonts w:hint="eastAsia"/>
+        </w:rPr>
+        <w:t>通过控件台上传</w:t>
+      </w:r>
+      <w:r>
+        <w:t>taxm4a-v1.1.1-prod-192.168.6.137.apk</w:t>
+      </w:r>
+      <w:r>
+        <w:rPr>
+          <w:rFonts w:hint="eastAsia"/>
+        </w:rPr>
+        <w:t>到服务器，并设置版本信息，打开客户端即可获得更新。详细参见《</w:t>
+      </w:r>
+      <w:r>
+        <w:rPr>
+          <w:rFonts w:hint="eastAsia"/>
+        </w:rPr>
+        <w:t>见第</w:t>
+      </w:r>
+      <w:r>
+        <w:rPr>
+          <w:rFonts w:hint="eastAsia"/>
+        </w:rPr>
+        <w:t>5</w:t>
+      </w:r>
+      <w:r>
+        <w:rPr>
+          <w:rFonts w:hint="eastAsia"/>
+        </w:rPr>
+        <w:t>章，客户端部署》。</w:t>
+      </w:r>
+    </w:p>
+    <w:p>
+      <w:pPr>
+        <w:rPr>
+          <w:rFonts w:hint="eastAsia"/>
+        </w:rPr>
+      </w:pPr>
+      <w:r>
+        <w:rPr>
+          <w:rFonts w:hint="eastAsia"/>
+        </w:rPr>
+        <w:t>服务端暂无更新。</w:t>
+      </w:r>
+    </w:p>
+    <w:p>
+      <w:pPr>
+        <w:rPr>
+          <w:rFonts w:hint="eastAsia"/>
+        </w:rPr>
+      </w:pPr>
+      <w:r>
+        <w:rPr>
+          <w:rFonts w:hint="eastAsia"/>
+        </w:rPr>
+        <w:t>定位、摄像、扫描等访问的</w:t>
+      </w:r>
+      <w:r>
+        <w:rPr>
+          <w:rFonts w:hint="eastAsia"/>
+        </w:rPr>
+        <w:t>服务器位置暂未调整，沿用</w:t>
+      </w:r>
+      <w:hyperlink r:id="rId24" w:history="1">
+        <w:r>
+          <w:rPr>
+            <w:rStyle w:val="a4"/>
+          </w:rPr>
+          <w:t>http://192.168.5.136:8181/oking_ydzg</w:t>
+        </w:r>
+      </w:hyperlink>
+    </w:p>
+    <w:p>
+      <w:pPr>
+        <w:pStyle w:val="2"/>
+      </w:pPr>
+      <w:r>
+        <w:rPr>
+          <w:rFonts w:hint="eastAsia"/>
+        </w:rPr>
+        <w:lastRenderedPageBreak/>
+        <w:t xml:space="preserve">v1.1 </w:t>
+      </w:r>
+      <w:r>
+        <w:rPr>
+          <w:rFonts w:hint="eastAsia"/>
+        </w:rPr>
+        <w:t>开学快乐版</w:t>
+      </w:r>
+    </w:p>
+    <w:p>
+      <w:pPr>
+        <w:pStyle w:val="3"/>
+      </w:pPr>
+      <w:r>
+        <w:rPr>
+          <w:rFonts w:hint="eastAsia"/>
+        </w:rPr>
+        <w:t>加排序功能</w:t>
+      </w:r>
+    </w:p>
+    <w:p>
+      <w:r>
+        <w:rPr>
+          <w:noProof/>
+        </w:rPr>
+        <w:lastRenderedPageBreak/>
+        <w:drawing>
+          <wp:inline distT="0" distB="0" distL="0" distR="0" wp14:anchorId="2D5D2F09" wp14:editId="6AE246A1">
+            <wp:extent cx="4572000" cy="8134350"/>
+            <wp:effectExtent l="0" t="0" r="0" b="0"/>
+            <wp:docPr id="17" name="图片 17"/>
+            <wp:cNvGraphicFramePr>
+              <a:graphicFrameLocks xmlns:a="http://schemas.openxmlformats.org/drawingml/2006/main" noChangeAspect="1"/>
+            </wp:cNvGraphicFramePr>
+            <a:graphic xmlns:a="http://schemas.openxmlformats.org/drawingml/2006/main">
+              <a:graphicData uri="http://schemas.openxmlformats.org/drawingml/2006/picture">
+                <pic:pic xmlns:pic="http://schemas.openxmlformats.org/drawingml/2006/picture">
+                  <pic:nvPicPr>
+                    <pic:cNvPr id="0" name=""/>
+                    <pic:cNvPicPr/>
+                  </pic:nvPicPr>
+                  <pic:blipFill>
+                    <a:blip r:embed="rId25"/>
+                    <a:stretch>
+                      <a:fillRect/>
+                    </a:stretch>
+                  </pic:blipFill>
+                  <pic:spPr>
+                    <a:xfrm>
+                      <a:off x="0" y="0"/>
                       <a:ext cx="4572000" cy="8134350"/>
                     </a:xfrm>
                     <a:prstGeom prst="rect">
@@ -2259,6 +2804,12 @@
       </w:r>
     </w:p>
     <w:sectPr>
+      <w:headerReference w:type="even" r:id="rId26"/>
+      <w:headerReference w:type="default" r:id="rId27"/>
+      <w:footerReference w:type="even" r:id="rId28"/>
+      <w:footerReference w:type="default" r:id="rId29"/>
+      <w:headerReference w:type="first" r:id="rId30"/>
+      <w:footerReference w:type="first" r:id="rId31"/>
       <w:pgSz w:w="11906" w:h="16838"/>
       <w:pgMar w:top="1440" w:right="1800" w:bottom="1440" w:left="1800" w:header="851" w:footer="992" w:gutter="0"/>
       <w:cols w:space="425"/>
@@ -2266,6 +2817,104 @@
     </w:sectPr>
   </w:body>
 </w:document>
+</file>
+
+<file path=word/endnotes.xml><?xml version="1.0" encoding="utf-8"?>
+<w:endnotes xmlns:wpc="http://schemas.microsoft.com/office/word/2010/wordprocessingCanvas" xmlns:mc="http://schemas.openxmlformats.org/markup-compatibility/2006" xmlns:o="urn:schemas-microsoft-com:office:office" xmlns:r="http://schemas.openxmlformats.org/officeDocument/2006/relationships" xmlns:m="http://schemas.openxmlformats.org/officeDocument/2006/math" xmlns:v="urn:schemas-microsoft-com:vml" xmlns:wp14="http://schemas.microsoft.com/office/word/2010/wordprocessingDrawing" xmlns:wp="http://schemas.openxmlformats.org/drawingml/2006/wordprocessingDrawing" xmlns:w10="urn:schemas-microsoft-com:office:word" xmlns:w="http://schemas.openxmlformats.org/wordprocessingml/2006/main" xmlns:w14="http://schemas.microsoft.com/office/word/2010/wordml" xmlns:wpg="http://schemas.microsoft.com/office/word/2010/wordprocessingGroup" xmlns:wpi="http://schemas.microsoft.com/office/word/2010/wordprocessingInk" xmlns:wne="http://schemas.microsoft.com/office/word/2006/wordml" xmlns:wps="http://schemas.microsoft.com/office/word/2010/wordprocessingShape" mc:Ignorable="w14 wp14">
+  <w:endnote w:type="separator" w:id="-1">
+    <w:p>
+      <w:r>
+        <w:separator/>
+      </w:r>
+    </w:p>
+  </w:endnote>
+  <w:endnote w:type="continuationSeparator" w:id="0">
+    <w:p>
+      <w:r>
+        <w:continuationSeparator/>
+      </w:r>
+    </w:p>
+  </w:endnote>
+</w:endnotes>
+</file>
+
+<file path=word/footer1.xml><?xml version="1.0" encoding="utf-8"?>
+<w:ftr xmlns:wpc="http://schemas.microsoft.com/office/word/2010/wordprocessingCanvas" xmlns:mc="http://schemas.openxmlformats.org/markup-compatibility/2006" xmlns:o="urn:schemas-microsoft-com:office:office" xmlns:r="http://schemas.openxmlformats.org/officeDocument/2006/relationships" xmlns:m="http://schemas.openxmlformats.org/officeDocument/2006/math" xmlns:v="urn:schemas-microsoft-com:vml" xmlns:wp14="http://schemas.microsoft.com/office/word/2010/wordprocessingDrawing" xmlns:wp="http://schemas.openxmlformats.org/drawingml/2006/wordprocessingDrawing" xmlns:w10="urn:schemas-microsoft-com:office:word" xmlns:w="http://schemas.openxmlformats.org/wordprocessingml/2006/main" xmlns:w14="http://schemas.microsoft.com/office/word/2010/wordml" xmlns:wpg="http://schemas.microsoft.com/office/word/2010/wordprocessingGroup" xmlns:wpi="http://schemas.microsoft.com/office/word/2010/wordprocessingInk" xmlns:wne="http://schemas.microsoft.com/office/word/2006/wordml" xmlns:wps="http://schemas.microsoft.com/office/word/2010/wordprocessingShape" mc:Ignorable="w14 wp14">
+  <w:p>
+    <w:pPr>
+      <w:pStyle w:val="a8"/>
+    </w:pPr>
+  </w:p>
+</w:ftr>
+</file>
+
+<file path=word/footer2.xml><?xml version="1.0" encoding="utf-8"?>
+<w:ftr xmlns:wpc="http://schemas.microsoft.com/office/word/2010/wordprocessingCanvas" xmlns:mc="http://schemas.openxmlformats.org/markup-compatibility/2006" xmlns:o="urn:schemas-microsoft-com:office:office" xmlns:r="http://schemas.openxmlformats.org/officeDocument/2006/relationships" xmlns:m="http://schemas.openxmlformats.org/officeDocument/2006/math" xmlns:v="urn:schemas-microsoft-com:vml" xmlns:wp14="http://schemas.microsoft.com/office/word/2010/wordprocessingDrawing" xmlns:wp="http://schemas.openxmlformats.org/drawingml/2006/wordprocessingDrawing" xmlns:w10="urn:schemas-microsoft-com:office:word" xmlns:w="http://schemas.openxmlformats.org/wordprocessingml/2006/main" xmlns:w14="http://schemas.microsoft.com/office/word/2010/wordml" xmlns:wpg="http://schemas.microsoft.com/office/word/2010/wordprocessingGroup" xmlns:wpi="http://schemas.microsoft.com/office/word/2010/wordprocessingInk" xmlns:wne="http://schemas.microsoft.com/office/word/2006/wordml" xmlns:wps="http://schemas.microsoft.com/office/word/2010/wordprocessingShape" mc:Ignorable="w14 wp14">
+  <w:p>
+    <w:pPr>
+      <w:pStyle w:val="a8"/>
+    </w:pPr>
+  </w:p>
+</w:ftr>
+</file>
+
+<file path=word/footer3.xml><?xml version="1.0" encoding="utf-8"?>
+<w:ftr xmlns:wpc="http://schemas.microsoft.com/office/word/2010/wordprocessingCanvas" xmlns:mc="http://schemas.openxmlformats.org/markup-compatibility/2006" xmlns:o="urn:schemas-microsoft-com:office:office" xmlns:r="http://schemas.openxmlformats.org/officeDocument/2006/relationships" xmlns:m="http://schemas.openxmlformats.org/officeDocument/2006/math" xmlns:v="urn:schemas-microsoft-com:vml" xmlns:wp14="http://schemas.microsoft.com/office/word/2010/wordprocessingDrawing" xmlns:wp="http://schemas.openxmlformats.org/drawingml/2006/wordprocessingDrawing" xmlns:w10="urn:schemas-microsoft-com:office:word" xmlns:w="http://schemas.openxmlformats.org/wordprocessingml/2006/main" xmlns:w14="http://schemas.microsoft.com/office/word/2010/wordml" xmlns:wpg="http://schemas.microsoft.com/office/word/2010/wordprocessingGroup" xmlns:wpi="http://schemas.microsoft.com/office/word/2010/wordprocessingInk" xmlns:wne="http://schemas.microsoft.com/office/word/2006/wordml" xmlns:wps="http://schemas.microsoft.com/office/word/2010/wordprocessingShape" mc:Ignorable="w14 wp14">
+  <w:p>
+    <w:pPr>
+      <w:pStyle w:val="a8"/>
+    </w:pPr>
+  </w:p>
+</w:ftr>
+</file>
+
+<file path=word/footnotes.xml><?xml version="1.0" encoding="utf-8"?>
+<w:footnotes xmlns:wpc="http://schemas.microsoft.com/office/word/2010/wordprocessingCanvas" xmlns:mc="http://schemas.openxmlformats.org/markup-compatibility/2006" xmlns:o="urn:schemas-microsoft-com:office:office" xmlns:r="http://schemas.openxmlformats.org/officeDocument/2006/relationships" xmlns:m="http://schemas.openxmlformats.org/officeDocument/2006/math" xmlns:v="urn:schemas-microsoft-com:vml" xmlns:wp14="http://schemas.microsoft.com/office/word/2010/wordprocessingDrawing" xmlns:wp="http://schemas.openxmlformats.org/drawingml/2006/wordprocessingDrawing" xmlns:w10="urn:schemas-microsoft-com:office:word" xmlns:w="http://schemas.openxmlformats.org/wordprocessingml/2006/main" xmlns:w14="http://schemas.microsoft.com/office/word/2010/wordml" xmlns:wpg="http://schemas.microsoft.com/office/word/2010/wordprocessingGroup" xmlns:wpi="http://schemas.microsoft.com/office/word/2010/wordprocessingInk" xmlns:wne="http://schemas.microsoft.com/office/word/2006/wordml" xmlns:wps="http://schemas.microsoft.com/office/word/2010/wordprocessingShape" mc:Ignorable="w14 wp14">
+  <w:footnote w:type="separator" w:id="-1">
+    <w:p>
+      <w:r>
+        <w:separator/>
+      </w:r>
+    </w:p>
+  </w:footnote>
+  <w:footnote w:type="continuationSeparator" w:id="0">
+    <w:p>
+      <w:r>
+        <w:continuationSeparator/>
+      </w:r>
+    </w:p>
+  </w:footnote>
+</w:footnotes>
+</file>
+
+<file path=word/header1.xml><?xml version="1.0" encoding="utf-8"?>
+<w:hdr xmlns:wpc="http://schemas.microsoft.com/office/word/2010/wordprocessingCanvas" xmlns:mc="http://schemas.openxmlformats.org/markup-compatibility/2006" xmlns:o="urn:schemas-microsoft-com:office:office" xmlns:r="http://schemas.openxmlformats.org/officeDocument/2006/relationships" xmlns:m="http://schemas.openxmlformats.org/officeDocument/2006/math" xmlns:v="urn:schemas-microsoft-com:vml" xmlns:wp14="http://schemas.microsoft.com/office/word/2010/wordprocessingDrawing" xmlns:wp="http://schemas.openxmlformats.org/drawingml/2006/wordprocessingDrawing" xmlns:w10="urn:schemas-microsoft-com:office:word" xmlns:w="http://schemas.openxmlformats.org/wordprocessingml/2006/main" xmlns:w14="http://schemas.microsoft.com/office/word/2010/wordml" xmlns:wpg="http://schemas.microsoft.com/office/word/2010/wordprocessingGroup" xmlns:wpi="http://schemas.microsoft.com/office/word/2010/wordprocessingInk" xmlns:wne="http://schemas.microsoft.com/office/word/2006/wordml" xmlns:wps="http://schemas.microsoft.com/office/word/2010/wordprocessingShape" mc:Ignorable="w14 wp14">
+  <w:p>
+    <w:pPr>
+      <w:pStyle w:val="a7"/>
+    </w:pPr>
+  </w:p>
+</w:hdr>
+</file>
+
+<file path=word/header2.xml><?xml version="1.0" encoding="utf-8"?>
+<w:hdr xmlns:wpc="http://schemas.microsoft.com/office/word/2010/wordprocessingCanvas" xmlns:mc="http://schemas.openxmlformats.org/markup-compatibility/2006" xmlns:o="urn:schemas-microsoft-com:office:office" xmlns:r="http://schemas.openxmlformats.org/officeDocument/2006/relationships" xmlns:m="http://schemas.openxmlformats.org/officeDocument/2006/math" xmlns:v="urn:schemas-microsoft-com:vml" xmlns:wp14="http://schemas.microsoft.com/office/word/2010/wordprocessingDrawing" xmlns:wp="http://schemas.openxmlformats.org/drawingml/2006/wordprocessingDrawing" xmlns:w10="urn:schemas-microsoft-com:office:word" xmlns:w="http://schemas.openxmlformats.org/wordprocessingml/2006/main" xmlns:w14="http://schemas.microsoft.com/office/word/2010/wordml" xmlns:wpg="http://schemas.microsoft.com/office/word/2010/wordprocessingGroup" xmlns:wpi="http://schemas.microsoft.com/office/word/2010/wordprocessingInk" xmlns:wne="http://schemas.microsoft.com/office/word/2006/wordml" xmlns:wps="http://schemas.microsoft.com/office/word/2010/wordprocessingShape" mc:Ignorable="w14 wp14">
+  <w:p>
+    <w:pPr>
+      <w:pStyle w:val="a7"/>
+    </w:pPr>
+  </w:p>
+</w:hdr>
+</file>
+
+<file path=word/header3.xml><?xml version="1.0" encoding="utf-8"?>
+<w:hdr xmlns:wpc="http://schemas.microsoft.com/office/word/2010/wordprocessingCanvas" xmlns:mc="http://schemas.openxmlformats.org/markup-compatibility/2006" xmlns:o="urn:schemas-microsoft-com:office:office" xmlns:r="http://schemas.openxmlformats.org/officeDocument/2006/relationships" xmlns:m="http://schemas.openxmlformats.org/officeDocument/2006/math" xmlns:v="urn:schemas-microsoft-com:vml" xmlns:wp14="http://schemas.microsoft.com/office/word/2010/wordprocessingDrawing" xmlns:wp="http://schemas.openxmlformats.org/drawingml/2006/wordprocessingDrawing" xmlns:w10="urn:schemas-microsoft-com:office:word" xmlns:w="http://schemas.openxmlformats.org/wordprocessingml/2006/main" xmlns:w14="http://schemas.microsoft.com/office/word/2010/wordml" xmlns:wpg="http://schemas.microsoft.com/office/word/2010/wordprocessingGroup" xmlns:wpi="http://schemas.microsoft.com/office/word/2010/wordprocessingInk" xmlns:wne="http://schemas.microsoft.com/office/word/2006/wordml" xmlns:wps="http://schemas.microsoft.com/office/word/2010/wordprocessingShape" mc:Ignorable="w14 wp14">
+  <w:p>
+    <w:pPr>
+      <w:pStyle w:val="a7"/>
+    </w:pPr>
+  </w:p>
+</w:hdr>
 </file>
 
 <file path=word/numbering.xml><?xml version="1.0" encoding="utf-8"?>
@@ -2800,7 +3449,6 @@
     <w:next w:val="a"/>
     <w:link w:val="4Char"/>
     <w:uiPriority w:val="9"/>
-    <w:semiHidden/>
     <w:unhideWhenUsed/>
     <w:qFormat/>
     <w:rsid w:val="00494573"/>
@@ -3099,7 +3747,6 @@
     <w:basedOn w:val="a0"/>
     <w:link w:val="4"/>
     <w:uiPriority w:val="9"/>
-    <w:semiHidden/>
     <w:rsid w:val="00494573"/>
     <w:rPr>
       <w:rFonts w:asciiTheme="majorHAnsi" w:eastAsiaTheme="majorEastAsia" w:hAnsiTheme="majorHAnsi" w:cstheme="majorBidi"/>
@@ -3186,6 +3833,71 @@
     <w:pPr>
       <w:ind w:firstLineChars="200" w:firstLine="420"/>
     </w:pPr>
+  </w:style>
+  <w:style w:type="paragraph" w:styleId="a7">
+    <w:name w:val="header"/>
+    <w:basedOn w:val="a"/>
+    <w:link w:val="Char1"/>
+    <w:uiPriority w:val="99"/>
+    <w:unhideWhenUsed/>
+    <w:rsid w:val="004D289C"/>
+    <w:pPr>
+      <w:pBdr>
+        <w:bottom w:val="single" w:sz="6" w:space="1" w:color="auto"/>
+      </w:pBdr>
+      <w:tabs>
+        <w:tab w:val="center" w:pos="4153"/>
+        <w:tab w:val="right" w:pos="8306"/>
+      </w:tabs>
+      <w:snapToGrid w:val="0"/>
+      <w:jc w:val="center"/>
+    </w:pPr>
+    <w:rPr>
+      <w:sz w:val="18"/>
+      <w:szCs w:val="18"/>
+    </w:rPr>
+  </w:style>
+  <w:style w:type="character" w:customStyle="1" w:styleId="Char1">
+    <w:name w:val="页眉 Char"/>
+    <w:basedOn w:val="a0"/>
+    <w:link w:val="a7"/>
+    <w:uiPriority w:val="99"/>
+    <w:rsid w:val="004D289C"/>
+    <w:rPr>
+      <w:sz w:val="18"/>
+      <w:szCs w:val="18"/>
+    </w:rPr>
+  </w:style>
+  <w:style w:type="paragraph" w:styleId="a8">
+    <w:name w:val="footer"/>
+    <w:basedOn w:val="a"/>
+    <w:link w:val="Char2"/>
+    <w:uiPriority w:val="99"/>
+    <w:unhideWhenUsed/>
+    <w:rsid w:val="004D289C"/>
+    <w:pPr>
+      <w:tabs>
+        <w:tab w:val="center" w:pos="4153"/>
+        <w:tab w:val="right" w:pos="8306"/>
+      </w:tabs>
+      <w:snapToGrid w:val="0"/>
+      <w:jc w:val="left"/>
+    </w:pPr>
+    <w:rPr>
+      <w:sz w:val="18"/>
+      <w:szCs w:val="18"/>
+    </w:rPr>
+  </w:style>
+  <w:style w:type="character" w:customStyle="1" w:styleId="Char2">
+    <w:name w:val="页脚 Char"/>
+    <w:basedOn w:val="a0"/>
+    <w:link w:val="a8"/>
+    <w:uiPriority w:val="99"/>
+    <w:rsid w:val="004D289C"/>
+    <w:rPr>
+      <w:sz w:val="18"/>
+      <w:szCs w:val="18"/>
+    </w:rPr>
   </w:style>
 </w:styles>
 </file>
@@ -3435,7 +4147,6 @@
     <w:next w:val="a"/>
     <w:link w:val="4Char"/>
     <w:uiPriority w:val="9"/>
-    <w:semiHidden/>
     <w:unhideWhenUsed/>
     <w:qFormat/>
     <w:rsid w:val="00494573"/>
@@ -3734,7 +4445,6 @@
     <w:basedOn w:val="a0"/>
     <w:link w:val="4"/>
     <w:uiPriority w:val="9"/>
-    <w:semiHidden/>
     <w:rsid w:val="00494573"/>
     <w:rPr>
       <w:rFonts w:asciiTheme="majorHAnsi" w:eastAsiaTheme="majorEastAsia" w:hAnsiTheme="majorHAnsi" w:cstheme="majorBidi"/>
@@ -3821,6 +4531,71 @@
     <w:pPr>
       <w:ind w:firstLineChars="200" w:firstLine="420"/>
     </w:pPr>
+  </w:style>
+  <w:style w:type="paragraph" w:styleId="a7">
+    <w:name w:val="header"/>
+    <w:basedOn w:val="a"/>
+    <w:link w:val="Char1"/>
+    <w:uiPriority w:val="99"/>
+    <w:unhideWhenUsed/>
+    <w:rsid w:val="004D289C"/>
+    <w:pPr>
+      <w:pBdr>
+        <w:bottom w:val="single" w:sz="6" w:space="1" w:color="auto"/>
+      </w:pBdr>
+      <w:tabs>
+        <w:tab w:val="center" w:pos="4153"/>
+        <w:tab w:val="right" w:pos="8306"/>
+      </w:tabs>
+      <w:snapToGrid w:val="0"/>
+      <w:jc w:val="center"/>
+    </w:pPr>
+    <w:rPr>
+      <w:sz w:val="18"/>
+      <w:szCs w:val="18"/>
+    </w:rPr>
+  </w:style>
+  <w:style w:type="character" w:customStyle="1" w:styleId="Char1">
+    <w:name w:val="页眉 Char"/>
+    <w:basedOn w:val="a0"/>
+    <w:link w:val="a7"/>
+    <w:uiPriority w:val="99"/>
+    <w:rsid w:val="004D289C"/>
+    <w:rPr>
+      <w:sz w:val="18"/>
+      <w:szCs w:val="18"/>
+    </w:rPr>
+  </w:style>
+  <w:style w:type="paragraph" w:styleId="a8">
+    <w:name w:val="footer"/>
+    <w:basedOn w:val="a"/>
+    <w:link w:val="Char2"/>
+    <w:uiPriority w:val="99"/>
+    <w:unhideWhenUsed/>
+    <w:rsid w:val="004D289C"/>
+    <w:pPr>
+      <w:tabs>
+        <w:tab w:val="center" w:pos="4153"/>
+        <w:tab w:val="right" w:pos="8306"/>
+      </w:tabs>
+      <w:snapToGrid w:val="0"/>
+      <w:jc w:val="left"/>
+    </w:pPr>
+    <w:rPr>
+      <w:sz w:val="18"/>
+      <w:szCs w:val="18"/>
+    </w:rPr>
+  </w:style>
+  <w:style w:type="character" w:customStyle="1" w:styleId="Char2">
+    <w:name w:val="页脚 Char"/>
+    <w:basedOn w:val="a0"/>
+    <w:link w:val="a8"/>
+    <w:uiPriority w:val="99"/>
+    <w:rsid w:val="004D289C"/>
+    <w:rPr>
+      <w:sz w:val="18"/>
+      <w:szCs w:val="18"/>
+    </w:rPr>
   </w:style>
 </w:styles>
 </file>

</xml_diff>